<commit_message>
some changes in description and table.txt
</commit_message>
<xml_diff>
--- a/K47 User Manual/02_RGB_SMD_LED(3colorLed)/Description/RGB_SMD_LED(3colorLed).docx
+++ b/K47 User Manual/02_RGB_SMD_LED(3colorLed)/Description/RGB_SMD_LED(3colorLed).docx
@@ -274,6 +274,65 @@
       </w:pPr>
       <w:r>
         <w:rPr>
+          <w:rFonts w:hint="eastAsia" w:ascii="Times New Roman" w:hAnsi="Times New Roman" w:cs="Times New Roman"/>
+          <w:sz w:val="28"/>
+          <w:szCs w:val="28"/>
+          <w:lang w:val="en-US" w:eastAsia="zh-CN"/>
+        </w:rPr>
+        <w:t>Resistor(</w:t>
+      </w:r>
+      <w:r>
+        <w:rPr>
+          <w:rFonts w:hint="default" w:ascii="Times New Roman" w:hAnsi="Times New Roman" w:cs="Times New Roman"/>
+          <w:sz w:val="28"/>
+          <w:szCs w:val="28"/>
+          <w:lang w:val="en-US" w:eastAsia="zh-CN"/>
+        </w:rPr>
+        <w:t>330Ω</w:t>
+      </w:r>
+      <w:r>
+        <w:rPr>
+          <w:rFonts w:hint="eastAsia" w:ascii="Times New Roman" w:hAnsi="Times New Roman" w:cs="Times New Roman"/>
+          <w:sz w:val="28"/>
+          <w:szCs w:val="28"/>
+          <w:lang w:val="en-US" w:eastAsia="zh-CN"/>
+        </w:rPr>
+        <w:t>)</w:t>
+      </w:r>
+      <w:r>
+        <w:rPr>
+          <w:rFonts w:hint="eastAsia" w:ascii="Times New Roman" w:hAnsi="Times New Roman" w:cs="Times New Roman"/>
+          <w:sz w:val="28"/>
+          <w:szCs w:val="28"/>
+          <w:lang w:val="en-US" w:eastAsia="zh-CN"/>
+        </w:rPr>
+        <w:tab/>
+      </w:r>
+      <w:r>
+        <w:rPr>
+          <w:rFonts w:hint="eastAsia" w:ascii="Times New Roman" w:hAnsi="Times New Roman" w:cs="Times New Roman"/>
+          <w:sz w:val="28"/>
+          <w:szCs w:val="28"/>
+          <w:lang w:val="en-US" w:eastAsia="zh-CN"/>
+        </w:rPr>
+        <w:t>x3</w:t>
+      </w:r>
+    </w:p>
+    <w:p>
+      <w:pPr>
+        <w:tabs>
+          <w:tab w:val="left" w:pos="2880"/>
+        </w:tabs>
+        <w:ind w:firstLine="420"/>
+        <w:jc w:val="left"/>
+        <w:rPr>
+          <w:rFonts w:ascii="Times New Roman" w:hAnsi="Times New Roman" w:cs="Times New Roman"/>
+          <w:sz w:val="28"/>
+          <w:szCs w:val="28"/>
+        </w:rPr>
+      </w:pPr>
+      <w:r>
+        <w:rPr>
           <w:rFonts w:ascii="Times New Roman" w:hAnsi="Times New Roman" w:cs="Times New Roman"/>
           <w:sz w:val="28"/>
           <w:szCs w:val="28"/>
@@ -372,19 +431,11 @@
             </w14:solidFill>
           </w14:textFill>
         </w:rPr>
-        <w:t>Install the three-color LED in your breadboard and use Dupont jumper wires to connect it to your Raspberry Pi as illustrated in the Wiring Diagram below. (The three-color LED module in this kit includes onboard series resistors, so no additional resistors are needed.)</w:t>
-      </w:r>
-    </w:p>
-    <w:p>
-      <w:pPr>
-        <w:pStyle w:val="4"/>
-        <w:numPr>
-          <w:ilvl w:val="0"/>
-          <w:numId w:val="1"/>
-        </w:numPr>
-        <w:jc w:val="left"/>
-        <w:rPr>
-          <w:rFonts w:ascii="Times New Roman" w:hAnsi="Times New Roman" w:eastAsia="宋体" w:cs="Times New Roman"/>
+        <w:t xml:space="preserve">Install the three-color LED in your breadboard and </w:t>
+      </w:r>
+      <w:r>
+        <w:rPr>
+          <w:rFonts w:hint="eastAsia" w:ascii="Times New Roman" w:hAnsi="Times New Roman" w:eastAsia="宋体" w:cs="Times New Roman"/>
           <w:color w:val="000000" w:themeColor="text1"/>
           <w:sz w:val="28"/>
           <w:szCs w:val="28"/>
@@ -395,7 +446,8 @@
             </w14:solidFill>
           </w14:textFill>
         </w:rPr>
-      </w:pPr>
+        <w:t>use resistors and Dupont jumper wires as illustrated</w:t>
+      </w:r>
       <w:r>
         <w:rPr>
           <w:rFonts w:ascii="Times New Roman" w:hAnsi="Times New Roman" w:eastAsia="宋体" w:cs="Times New Roman"/>
@@ -409,7 +461,46 @@
             </w14:solidFill>
           </w14:textFill>
         </w:rPr>
-        <w:t xml:space="preserve">Execute the sample stored in this experiment’s subfolder. </w:t>
+        <w:t xml:space="preserve"> in the Wiring Diagram below.</w:t>
+      </w:r>
+    </w:p>
+    <w:p>
+      <w:pPr>
+        <w:pStyle w:val="4"/>
+        <w:numPr>
+          <w:ilvl w:val="0"/>
+          <w:numId w:val="1"/>
+        </w:numPr>
+        <w:jc w:val="left"/>
+        <w:rPr>
+          <w:rFonts w:ascii="Times New Roman" w:hAnsi="Times New Roman" w:eastAsia="宋体" w:cs="Times New Roman"/>
+          <w:color w:val="000000" w:themeColor="text1"/>
+          <w:sz w:val="28"/>
+          <w:szCs w:val="28"/>
+          <w:shd w:val="clear" w:color="auto" w:fill="FFFFFF"/>
+          <w14:textFill>
+            <w14:solidFill>
+              <w14:schemeClr w14:val="tx1"/>
+            </w14:solidFill>
+          </w14:textFill>
+        </w:rPr>
+      </w:pPr>
+      <w:bookmarkStart w:id="0" w:name="_GoBack"/>
+      <w:bookmarkEnd w:id="0"/>
+      <w:r>
+        <w:rPr>
+          <w:rFonts w:ascii="Times New Roman" w:hAnsi="Times New Roman" w:eastAsia="宋体" w:cs="Times New Roman"/>
+          <w:color w:val="000000" w:themeColor="text1"/>
+          <w:sz w:val="28"/>
+          <w:szCs w:val="28"/>
+          <w:shd w:val="clear" w:color="auto" w:fill="FFFFFF"/>
+          <w14:textFill>
+            <w14:solidFill>
+              <w14:schemeClr w14:val="tx1"/>
+            </w14:solidFill>
+          </w14:textFill>
+        </w:rPr>
+        <w:t xml:space="preserve"> Execute the sample stored in this experiment’s subfolder. </w:t>
       </w:r>
     </w:p>
     <w:p>
@@ -860,8 +951,6 @@
           </wp:inline>
         </w:drawing>
       </w:r>
-      <w:bookmarkStart w:id="0" w:name="_GoBack"/>
-      <w:bookmarkEnd w:id="0"/>
     </w:p>
     <w:p>
       <w:pPr>
@@ -937,6 +1026,19 @@
         </w:rPr>
         <w:t>Raspberry Pi pin 10</w:t>
       </w:r>
+      <w:r>
+        <w:rPr>
+          <w:rFonts w:ascii="Courier" w:hAnsi="Courier" w:cs="Times New Roman"/>
+          <w:color w:val="000000" w:themeColor="text1"/>
+          <w:sz w:val="24"/>
+          <w14:textFill>
+            <w14:solidFill>
+              <w14:schemeClr w14:val="tx1"/>
+            </w14:solidFill>
+          </w14:textFill>
+        </w:rPr>
+        <w:t>(through resistor)</w:t>
+      </w:r>
     </w:p>
     <w:p>
       <w:pPr>
@@ -994,7 +1096,27 @@
           <w:rFonts w:ascii="Courier" w:hAnsi="Courier" w:cs="Times New Roman"/>
           <w:sz w:val="24"/>
         </w:rPr>
-        <w:t xml:space="preserve">Raspberry Pi pin 12 </w:t>
+        <w:t>Raspberry Pi pin 12</w:t>
+      </w:r>
+      <w:r>
+        <w:rPr>
+          <w:rFonts w:ascii="Courier" w:hAnsi="Courier" w:cs="Times New Roman"/>
+          <w:color w:val="000000" w:themeColor="text1"/>
+          <w:sz w:val="24"/>
+          <w14:textFill>
+            <w14:solidFill>
+              <w14:schemeClr w14:val="tx1"/>
+            </w14:solidFill>
+          </w14:textFill>
+        </w:rPr>
+        <w:t>(through resistor)</w:t>
+      </w:r>
+      <w:r>
+        <w:rPr>
+          <w:rFonts w:ascii="Courier" w:hAnsi="Courier" w:cs="Times New Roman"/>
+          <w:sz w:val="24"/>
+        </w:rPr>
+        <w:t xml:space="preserve"> </w:t>
       </w:r>
     </w:p>
     <w:p>
@@ -1053,7 +1175,20 @@
           <w:rFonts w:ascii="Courier" w:hAnsi="Courier" w:cs="Times New Roman"/>
           <w:sz w:val="24"/>
         </w:rPr>
-        <w:t xml:space="preserve">Raspberry Pi pin 11 </w:t>
+        <w:t>Raspberry Pi pin 11</w:t>
+      </w:r>
+      <w:r>
+        <w:rPr>
+          <w:rFonts w:ascii="Courier" w:hAnsi="Courier" w:cs="Times New Roman"/>
+          <w:color w:val="000000" w:themeColor="text1"/>
+          <w:sz w:val="24"/>
+          <w14:textFill>
+            <w14:solidFill>
+              <w14:schemeClr w14:val="tx1"/>
+            </w14:solidFill>
+          </w14:textFill>
+        </w:rPr>
+        <w:t>(through resistor)</w:t>
       </w:r>
     </w:p>
     <w:p>
@@ -3766,7 +3901,7 @@
     <w:lsdException w:qFormat="1" w:unhideWhenUsed="0" w:uiPriority="0" w:semiHidden="0" w:name="Title"/>
     <w:lsdException w:unhideWhenUsed="0" w:uiPriority="0" w:semiHidden="0" w:name="Closing"/>
     <w:lsdException w:unhideWhenUsed="0" w:uiPriority="0" w:semiHidden="0" w:name="Signature"/>
-    <w:lsdException w:uiPriority="1" w:name="Default Paragraph Font"/>
+    <w:lsdException w:uiPriority="1" w:semiHidden="0" w:name="Default Paragraph Font"/>
     <w:lsdException w:unhideWhenUsed="0" w:uiPriority="0" w:semiHidden="0" w:name="Body Text"/>
     <w:lsdException w:unhideWhenUsed="0" w:uiPriority="0" w:semiHidden="0" w:name="Body Text Indent"/>
     <w:lsdException w:unhideWhenUsed="0" w:uiPriority="0" w:semiHidden="0" w:name="List Continue"/>
@@ -3804,7 +3939,7 @@
     <w:lsdException w:unhideWhenUsed="0" w:uiPriority="0" w:semiHidden="0" w:name="HTML Sample"/>
     <w:lsdException w:unhideWhenUsed="0" w:uiPriority="0" w:semiHidden="0" w:name="HTML Typewriter"/>
     <w:lsdException w:unhideWhenUsed="0" w:uiPriority="0" w:semiHidden="0" w:name="HTML Variable"/>
-    <w:lsdException w:uiPriority="99" w:name="Normal Table"/>
+    <w:lsdException w:qFormat="1" w:uiPriority="99" w:semiHidden="0" w:name="Normal Table"/>
     <w:lsdException w:unhideWhenUsed="0" w:uiPriority="0" w:semiHidden="0" w:name="annotation subject"/>
     <w:lsdException w:uiPriority="0" w:name="Table Simple 1"/>
     <w:lsdException w:uiPriority="0" w:name="Table Simple 2"/>
@@ -3871,7 +4006,7 @@
     <w:lsdException w:unhideWhenUsed="0" w:uiPriority="63" w:semiHidden="0" w:name="Medium Shading 1 Accent 1"/>
     <w:lsdException w:unhideWhenUsed="0" w:uiPriority="64" w:semiHidden="0" w:name="Medium Shading 2 Accent 1"/>
     <w:lsdException w:unhideWhenUsed="0" w:uiPriority="65" w:semiHidden="0" w:name="Medium List 1 Accent 1"/>
-    <w:lsdException w:unhideWhenUsed="0" w:uiPriority="99" w:semiHidden="0" w:name="List Paragraph"/>
+    <w:lsdException w:qFormat="1" w:unhideWhenUsed="0" w:uiPriority="99" w:semiHidden="0" w:name="List Paragraph"/>
     <w:lsdException w:unhideWhenUsed="0" w:uiPriority="66" w:semiHidden="0" w:name="Medium List 2 Accent 1"/>
     <w:lsdException w:unhideWhenUsed="0" w:uiPriority="67" w:semiHidden="0" w:name="Medium Grid 1 Accent 1"/>
     <w:lsdException w:unhideWhenUsed="0" w:uiPriority="68" w:semiHidden="0" w:name="Medium Grid 2 Accent 1"/>
@@ -3975,6 +4110,7 @@
   <w:style w:type="table" w:default="1" w:styleId="3">
     <w:name w:val="Normal Table"/>
     <w:unhideWhenUsed/>
+    <w:qFormat/>
     <w:uiPriority w:val="99"/>
     <w:tblPr>
       <w:tblLayout w:type="fixed"/>
@@ -3989,6 +4125,7 @@
   <w:style w:type="paragraph" w:styleId="4">
     <w:name w:val="List Paragraph"/>
     <w:basedOn w:val="1"/>
+    <w:qFormat/>
     <w:uiPriority w:val="99"/>
     <w:pPr>
       <w:ind w:left="720"/>

</xml_diff>